<commit_message>
Adding second part of API homework to git
</commit_message>
<xml_diff>
--- a/WeatherPy/Observation and Insights WeatherPy.docx
+++ b/WeatherPy/Observation and Insights WeatherPy.docx
@@ -8,7 +8,7 @@
         <w:spacing w:after="0" w:line="240" w:lineRule="auto"/>
         <w:outlineLvl w:val="2"/>
         <w:rPr>
-          <w:rFonts w:ascii="Helvetica" w:eastAsia="Times New Roman" w:hAnsi="Helvetica" w:cs="Helvetica"/>
+          <w:rFonts w:eastAsia="Times New Roman" w:cstheme="minorHAnsi"/>
           <w:b/>
           <w:bCs/>
           <w:color w:val="000000"/>
@@ -18,14 +18,88 @@
       </w:pPr>
       <w:r>
         <w:rPr>
-          <w:rFonts w:ascii="Helvetica" w:eastAsia="Times New Roman" w:hAnsi="Helvetica" w:cs="Helvetica"/>
+          <w:rFonts w:eastAsia="Times New Roman" w:cstheme="minorHAnsi"/>
           <w:b/>
           <w:bCs/>
           <w:color w:val="000000"/>
           <w:sz w:val="27"/>
           <w:szCs w:val="27"/>
         </w:rPr>
-        <w:t>Latitude vs Temperature Scatter Plot Insights</w:t>
+        <w:t>Insights and observations WeatherPy analysis.</w:t>
+      </w:r>
+    </w:p>
+    <w:p>
+      <w:pPr>
+        <w:shd w:val="clear" w:color="auto" w:fill="FFFFFF"/>
+        <w:spacing w:after="0" w:line="240" w:lineRule="auto"/>
+        <w:outlineLvl w:val="2"/>
+        <w:rPr>
+          <w:rFonts w:eastAsia="Times New Roman" w:cstheme="minorHAnsi"/>
+          <w:b/>
+          <w:bCs/>
+          <w:color w:val="000000"/>
+          <w:sz w:val="27"/>
+          <w:szCs w:val="27"/>
+        </w:rPr>
+      </w:pPr>
+    </w:p>
+    <w:p>
+      <w:pPr>
+        <w:shd w:val="clear" w:color="auto" w:fill="FFFFFF"/>
+        <w:spacing w:after="0" w:line="240" w:lineRule="auto"/>
+        <w:outlineLvl w:val="2"/>
+        <w:rPr>
+          <w:rFonts w:eastAsia="Times New Roman" w:cstheme="minorHAnsi"/>
+          <w:b/>
+          <w:bCs/>
+          <w:color w:val="000000"/>
+          <w:sz w:val="27"/>
+          <w:szCs w:val="27"/>
+        </w:rPr>
+      </w:pPr>
+      <w:r>
+        <w:rPr>
+          <w:rFonts w:eastAsia="Times New Roman" w:cstheme="minorHAnsi"/>
+          <w:b/>
+          <w:bCs/>
+          <w:color w:val="000000"/>
+          <w:sz w:val="27"/>
+          <w:szCs w:val="27"/>
+        </w:rPr>
+        <w:t xml:space="preserve">General </w:t>
+      </w:r>
+      <w:r>
+        <w:rPr>
+          <w:rFonts w:eastAsia="Times New Roman" w:cstheme="minorHAnsi"/>
+          <w:b/>
+          <w:bCs/>
+          <w:color w:val="000000"/>
+          <w:sz w:val="27"/>
+          <w:szCs w:val="27"/>
+        </w:rPr>
+        <w:t>Latitude</w:t>
+      </w:r>
+      <w:r>
+        <w:rPr>
+          <w:rFonts w:eastAsia="Times New Roman" w:cstheme="minorHAnsi"/>
+          <w:b/>
+          <w:bCs/>
+          <w:color w:val="000000"/>
+          <w:sz w:val="27"/>
+          <w:szCs w:val="27"/>
+        </w:rPr>
+        <w:t xml:space="preserve"> </w:t>
+      </w:r>
+      <w:r>
+        <w:rPr>
+          <w:rFonts w:eastAsia="Times New Roman" w:cstheme="minorHAnsi"/>
+          <w:b/>
+          <w:bCs/>
+          <w:color w:val="000000"/>
+          <w:sz w:val="27"/>
+          <w:szCs w:val="27"/>
+        </w:rPr>
+        <w:t>Insights</w:t>
       </w:r>
     </w:p>
     <w:p>
@@ -34,7 +108,7 @@
         <w:spacing w:before="240" w:after="0" w:line="240" w:lineRule="auto"/>
         <w:jc w:val="both"/>
         <w:rPr>
-          <w:rFonts w:ascii="Helvetica" w:eastAsia="Times New Roman" w:hAnsi="Helvetica" w:cs="Helvetica"/>
+          <w:rFonts w:eastAsia="Times New Roman" w:cstheme="minorHAnsi"/>
           <w:color w:val="000000"/>
           <w:sz w:val="21"/>
           <w:szCs w:val="21"/>
@@ -42,31 +116,244 @@
       </w:pPr>
       <w:r>
         <w:rPr>
-          <w:rFonts w:ascii="Helvetica" w:eastAsia="Times New Roman" w:hAnsi="Helvetica" w:cs="Helvetica"/>
-          <w:color w:val="000000"/>
-          <w:sz w:val="21"/>
-          <w:szCs w:val="21"/>
-        </w:rPr>
-        <w:t>The scatter plot maps cities' temperature against their latitude. Cities selected randomly. The arc of the scatter plot shows temperature increasing near the equator (Latitude 0) and dropping off further away. Given the run date of June 2020, the plot also skews higher temperatures to the right of the equator due to summer in the northern hemisphere.</w:t>
+          <w:rFonts w:eastAsia="Times New Roman" w:cstheme="minorHAnsi"/>
+          <w:color w:val="000000"/>
+          <w:sz w:val="21"/>
+          <w:szCs w:val="21"/>
+        </w:rPr>
+        <w:t>When we compare city latitude to temperature, our</w:t>
+      </w:r>
+      <w:r>
+        <w:rPr>
+          <w:rFonts w:eastAsia="Times New Roman" w:cstheme="minorHAnsi"/>
+          <w:color w:val="000000"/>
+          <w:sz w:val="21"/>
+          <w:szCs w:val="21"/>
+        </w:rPr>
+        <w:t xml:space="preserve"> scatter plot shows </w:t>
+      </w:r>
+      <w:r>
+        <w:rPr>
+          <w:rFonts w:eastAsia="Times New Roman" w:cstheme="minorHAnsi"/>
+          <w:color w:val="000000"/>
+          <w:sz w:val="21"/>
+          <w:szCs w:val="21"/>
+        </w:rPr>
+        <w:t xml:space="preserve">that </w:t>
+      </w:r>
+      <w:r>
+        <w:rPr>
+          <w:rFonts w:eastAsia="Times New Roman" w:cstheme="minorHAnsi"/>
+          <w:color w:val="000000"/>
+          <w:sz w:val="21"/>
+          <w:szCs w:val="21"/>
+        </w:rPr>
+        <w:t>temperature</w:t>
+      </w:r>
+      <w:r>
+        <w:rPr>
+          <w:rFonts w:eastAsia="Times New Roman" w:cstheme="minorHAnsi"/>
+          <w:color w:val="000000"/>
+          <w:sz w:val="21"/>
+          <w:szCs w:val="21"/>
+        </w:rPr>
+        <w:t xml:space="preserve"> is</w:t>
+      </w:r>
+      <w:r>
+        <w:rPr>
+          <w:rFonts w:eastAsia="Times New Roman" w:cstheme="minorHAnsi"/>
+          <w:color w:val="000000"/>
+          <w:sz w:val="21"/>
+          <w:szCs w:val="21"/>
+        </w:rPr>
+        <w:t xml:space="preserve"> increasing near the equator (Latitude 0) and </w:t>
+      </w:r>
+      <w:r>
+        <w:rPr>
+          <w:rFonts w:eastAsia="Times New Roman" w:cstheme="minorHAnsi"/>
+          <w:color w:val="000000"/>
+          <w:sz w:val="21"/>
+          <w:szCs w:val="21"/>
+        </w:rPr>
+        <w:t>decreasing when moving further away from it</w:t>
+      </w:r>
+      <w:r>
+        <w:rPr>
+          <w:rFonts w:eastAsia="Times New Roman" w:cstheme="minorHAnsi"/>
+          <w:color w:val="000000"/>
+          <w:sz w:val="21"/>
+          <w:szCs w:val="21"/>
+        </w:rPr>
+        <w:t xml:space="preserve">. </w:t>
+      </w:r>
+      <w:r>
+        <w:rPr>
+          <w:rFonts w:eastAsia="Times New Roman" w:cstheme="minorHAnsi"/>
+          <w:color w:val="000000"/>
+          <w:sz w:val="21"/>
+          <w:szCs w:val="21"/>
+        </w:rPr>
+        <w:t>These analyses were run end</w:t>
+      </w:r>
+      <w:r>
+        <w:rPr>
+          <w:rFonts w:eastAsia="Times New Roman" w:cstheme="minorHAnsi"/>
+          <w:color w:val="000000"/>
+          <w:sz w:val="21"/>
+          <w:szCs w:val="21"/>
+        </w:rPr>
+        <w:t xml:space="preserve"> of June 202</w:t>
+      </w:r>
+      <w:r>
+        <w:rPr>
+          <w:rFonts w:eastAsia="Times New Roman" w:cstheme="minorHAnsi"/>
+          <w:color w:val="000000"/>
+          <w:sz w:val="21"/>
+          <w:szCs w:val="21"/>
+        </w:rPr>
+        <w:t>0</w:t>
+      </w:r>
+      <w:r>
+        <w:rPr>
+          <w:rFonts w:eastAsia="Times New Roman" w:cstheme="minorHAnsi"/>
+          <w:color w:val="000000"/>
+          <w:sz w:val="21"/>
+          <w:szCs w:val="21"/>
+        </w:rPr>
+        <w:t xml:space="preserve">, </w:t>
+      </w:r>
+      <w:r>
+        <w:rPr>
+          <w:rFonts w:eastAsia="Times New Roman" w:cstheme="minorHAnsi"/>
+          <w:color w:val="000000"/>
+          <w:sz w:val="21"/>
+          <w:szCs w:val="21"/>
+        </w:rPr>
+        <w:t xml:space="preserve">so logically the scatter plot shows </w:t>
+      </w:r>
+      <w:r>
+        <w:rPr>
+          <w:rFonts w:eastAsia="Times New Roman" w:cstheme="minorHAnsi"/>
+          <w:color w:val="000000"/>
+          <w:sz w:val="21"/>
+          <w:szCs w:val="21"/>
+        </w:rPr>
+        <w:t xml:space="preserve">higher temperatures to the right of the equator </w:t>
+      </w:r>
+      <w:r>
+        <w:rPr>
+          <w:rFonts w:eastAsia="Times New Roman" w:cstheme="minorHAnsi"/>
+          <w:color w:val="000000"/>
+          <w:sz w:val="21"/>
+          <w:szCs w:val="21"/>
+        </w:rPr>
+        <w:t>since</w:t>
+      </w:r>
+      <w:r>
+        <w:rPr>
+          <w:rFonts w:eastAsia="Times New Roman" w:cstheme="minorHAnsi"/>
+          <w:color w:val="000000"/>
+          <w:sz w:val="21"/>
+          <w:szCs w:val="21"/>
+        </w:rPr>
+        <w:t xml:space="preserve"> the northern hemisphere is in the summer season</w:t>
+      </w:r>
+      <w:r>
+        <w:rPr>
+          <w:rFonts w:eastAsia="Times New Roman" w:cstheme="minorHAnsi"/>
+          <w:color w:val="000000"/>
+          <w:sz w:val="21"/>
+          <w:szCs w:val="21"/>
+        </w:rPr>
+        <w:t>.</w:t>
+      </w:r>
+      <w:r>
+        <w:rPr>
+          <w:rFonts w:eastAsia="Times New Roman" w:cstheme="minorHAnsi"/>
+          <w:color w:val="000000"/>
+          <w:sz w:val="21"/>
+          <w:szCs w:val="21"/>
+        </w:rPr>
+        <w:t xml:space="preserve"> </w:t>
       </w:r>
     </w:p>
-    <w:p/>
+    <w:p>
+      <w:pPr>
+        <w:shd w:val="clear" w:color="auto" w:fill="FFFFFF"/>
+        <w:spacing w:before="240" w:after="0" w:line="240" w:lineRule="auto"/>
+        <w:jc w:val="both"/>
+        <w:rPr>
+          <w:rFonts w:eastAsia="Times New Roman" w:cstheme="minorHAnsi"/>
+          <w:color w:val="000000"/>
+          <w:sz w:val="21"/>
+          <w:szCs w:val="21"/>
+        </w:rPr>
+      </w:pPr>
+      <w:r>
+        <w:rPr>
+          <w:rFonts w:eastAsia="Times New Roman" w:cstheme="minorHAnsi"/>
+          <w:color w:val="000000"/>
+          <w:sz w:val="21"/>
+          <w:szCs w:val="21"/>
+        </w:rPr>
+        <w:t xml:space="preserve">When looking at the latitude versus humidity, we see </w:t>
+      </w:r>
+      <w:r>
+        <w:rPr>
+          <w:rFonts w:eastAsia="Times New Roman" w:cstheme="minorHAnsi"/>
+          <w:color w:val="000000"/>
+          <w:sz w:val="21"/>
+          <w:szCs w:val="21"/>
+        </w:rPr>
+        <w:t>no special correlation between those two factors. The same accounts for our comparison of latitude against cloudiness. The analysis shows no particular correlation between the two</w:t>
+      </w:r>
+      <w:r>
+        <w:rPr>
+          <w:rFonts w:eastAsia="Times New Roman" w:cstheme="minorHAnsi"/>
+          <w:color w:val="000000"/>
+          <w:sz w:val="21"/>
+          <w:szCs w:val="21"/>
+        </w:rPr>
+        <w:t>, and neither between wind speed and latitude.</w:t>
+      </w:r>
+    </w:p>
+    <w:p>
+      <w:pPr>
+        <w:rPr>
+          <w:rFonts w:cstheme="minorHAnsi"/>
+        </w:rPr>
+      </w:pPr>
+    </w:p>
     <w:p>
       <w:pPr>
         <w:pStyle w:val="Heading3"/>
         <w:shd w:val="clear" w:color="auto" w:fill="FFFFFF"/>
         <w:spacing w:before="0" w:beforeAutospacing="0" w:after="0" w:afterAutospacing="0"/>
         <w:rPr>
-          <w:rFonts w:ascii="Helvetica" w:hAnsi="Helvetica" w:cs="Helvetica"/>
+          <w:rFonts w:asciiTheme="minorHAnsi" w:hAnsiTheme="minorHAnsi" w:cstheme="minorHAnsi"/>
           <w:color w:val="000000"/>
         </w:rPr>
       </w:pPr>
       <w:r>
         <w:rPr>
-          <w:rFonts w:ascii="Helvetica" w:hAnsi="Helvetica" w:cs="Helvetica"/>
-          <w:color w:val="000000"/>
-        </w:rPr>
-        <w:t>Latitude vs Humidity Scatter Plot Insights</w:t>
+          <w:rFonts w:asciiTheme="minorHAnsi" w:hAnsiTheme="minorHAnsi" w:cstheme="minorHAnsi"/>
+          <w:color w:val="000000"/>
+        </w:rPr>
+        <w:t>North/South Latitude</w:t>
+      </w:r>
+      <w:r>
+        <w:rPr>
+          <w:rFonts w:asciiTheme="minorHAnsi" w:hAnsiTheme="minorHAnsi" w:cstheme="minorHAnsi"/>
+          <w:color w:val="000000"/>
+        </w:rPr>
+        <w:t xml:space="preserve"> </w:t>
+      </w:r>
+      <w:r>
+        <w:rPr>
+          <w:rFonts w:asciiTheme="minorHAnsi" w:hAnsiTheme="minorHAnsi" w:cstheme="minorHAnsi"/>
+          <w:color w:val="000000"/>
+        </w:rPr>
+        <w:t>Insights</w:t>
       </w:r>
     </w:p>
     <w:p>
@@ -76,7 +363,7 @@
         <w:spacing w:before="240" w:beforeAutospacing="0" w:after="0" w:afterAutospacing="0"/>
         <w:jc w:val="both"/>
         <w:rPr>
-          <w:rFonts w:ascii="Helvetica" w:hAnsi="Helvetica" w:cs="Helvetica"/>
+          <w:rFonts w:asciiTheme="minorHAnsi" w:hAnsiTheme="minorHAnsi" w:cstheme="minorHAnsi"/>
           <w:color w:val="000000"/>
           <w:sz w:val="21"/>
           <w:szCs w:val="21"/>
@@ -84,489 +371,138 @@
       </w:pPr>
       <w:r>
         <w:rPr>
-          <w:rFonts w:ascii="Helvetica" w:hAnsi="Helvetica" w:cs="Helvetica"/>
-          <w:color w:val="000000"/>
-          <w:sz w:val="21"/>
-          <w:szCs w:val="21"/>
-        </w:rPr>
-        <w:t>The scatter plot maps cities' humidity against their latitude. Cities selected randomly.</w:t>
+          <w:rFonts w:asciiTheme="minorHAnsi" w:hAnsiTheme="minorHAnsi" w:cstheme="minorHAnsi"/>
+          <w:color w:val="000000"/>
+          <w:sz w:val="21"/>
+          <w:szCs w:val="21"/>
+        </w:rPr>
+        <w:t>Our analysis</w:t>
+      </w:r>
+      <w:r>
+        <w:rPr>
+          <w:rFonts w:asciiTheme="minorHAnsi" w:hAnsiTheme="minorHAnsi" w:cstheme="minorHAnsi"/>
+          <w:color w:val="000000"/>
+          <w:sz w:val="21"/>
+          <w:szCs w:val="21"/>
+        </w:rPr>
+        <w:t xml:space="preserve"> reveals a strong correlation between distance from the equator</w:t>
+      </w:r>
+      <w:r>
+        <w:rPr>
+          <w:rFonts w:asciiTheme="minorHAnsi" w:hAnsiTheme="minorHAnsi" w:cstheme="minorHAnsi"/>
+          <w:color w:val="000000"/>
+          <w:sz w:val="21"/>
+          <w:szCs w:val="21"/>
+        </w:rPr>
+        <w:t xml:space="preserve"> and</w:t>
+      </w:r>
+      <w:r>
+        <w:rPr>
+          <w:rFonts w:asciiTheme="minorHAnsi" w:hAnsiTheme="minorHAnsi" w:cstheme="minorHAnsi"/>
+          <w:color w:val="000000"/>
+          <w:sz w:val="21"/>
+          <w:szCs w:val="21"/>
+        </w:rPr>
+        <w:t xml:space="preserve"> temperature. The closer </w:t>
+      </w:r>
+      <w:r>
+        <w:rPr>
+          <w:rFonts w:asciiTheme="minorHAnsi" w:hAnsiTheme="minorHAnsi" w:cstheme="minorHAnsi"/>
+          <w:color w:val="000000"/>
+          <w:sz w:val="21"/>
+          <w:szCs w:val="21"/>
+        </w:rPr>
+        <w:t xml:space="preserve">a city is </w:t>
+      </w:r>
+      <w:r>
+        <w:rPr>
+          <w:rFonts w:asciiTheme="minorHAnsi" w:hAnsiTheme="minorHAnsi" w:cstheme="minorHAnsi"/>
+          <w:color w:val="000000"/>
+          <w:sz w:val="21"/>
+          <w:szCs w:val="21"/>
+        </w:rPr>
+        <w:t xml:space="preserve">located </w:t>
+      </w:r>
+      <w:r>
+        <w:rPr>
+          <w:rFonts w:asciiTheme="minorHAnsi" w:hAnsiTheme="minorHAnsi" w:cstheme="minorHAnsi"/>
+          <w:color w:val="000000"/>
+          <w:sz w:val="21"/>
+          <w:szCs w:val="21"/>
+        </w:rPr>
+        <w:t xml:space="preserve">to the equator, the higher </w:t>
+      </w:r>
+      <w:r>
+        <w:rPr>
+          <w:rFonts w:asciiTheme="minorHAnsi" w:hAnsiTheme="minorHAnsi" w:cstheme="minorHAnsi"/>
+          <w:color w:val="000000"/>
+          <w:sz w:val="21"/>
+          <w:szCs w:val="21"/>
+        </w:rPr>
+        <w:t>its</w:t>
+      </w:r>
+      <w:r>
+        <w:rPr>
+          <w:rFonts w:asciiTheme="minorHAnsi" w:hAnsiTheme="minorHAnsi" w:cstheme="minorHAnsi"/>
+          <w:color w:val="000000"/>
+          <w:sz w:val="21"/>
+          <w:szCs w:val="21"/>
+        </w:rPr>
+        <w:t xml:space="preserve"> temperature.</w:t>
+      </w:r>
+      <w:r>
+        <w:rPr>
+          <w:rFonts w:asciiTheme="minorHAnsi" w:hAnsiTheme="minorHAnsi" w:cstheme="minorHAnsi"/>
+          <w:color w:val="000000"/>
+          <w:sz w:val="21"/>
+          <w:szCs w:val="21"/>
+        </w:rPr>
+        <w:t xml:space="preserve"> Our analysis</w:t>
+      </w:r>
+      <w:r>
+        <w:rPr>
+          <w:rFonts w:asciiTheme="minorHAnsi" w:hAnsiTheme="minorHAnsi" w:cstheme="minorHAnsi"/>
+          <w:color w:val="000000"/>
+          <w:sz w:val="21"/>
+          <w:szCs w:val="21"/>
+        </w:rPr>
+        <w:t xml:space="preserve"> reveals no </w:t>
+      </w:r>
+      <w:r>
+        <w:rPr>
+          <w:rFonts w:asciiTheme="minorHAnsi" w:hAnsiTheme="minorHAnsi" w:cstheme="minorHAnsi"/>
+          <w:color w:val="000000"/>
+          <w:sz w:val="21"/>
+          <w:szCs w:val="21"/>
+        </w:rPr>
+        <w:t xml:space="preserve">specific </w:t>
+      </w:r>
+      <w:r>
+        <w:rPr>
+          <w:rFonts w:asciiTheme="minorHAnsi" w:hAnsiTheme="minorHAnsi" w:cstheme="minorHAnsi"/>
+          <w:color w:val="000000"/>
+          <w:sz w:val="21"/>
+          <w:szCs w:val="21"/>
+        </w:rPr>
+        <w:t>correlation between latitude and humidity.</w:t>
+      </w:r>
+      <w:r>
+        <w:rPr>
+          <w:rFonts w:asciiTheme="minorHAnsi" w:hAnsiTheme="minorHAnsi" w:cstheme="minorHAnsi"/>
+          <w:color w:val="000000"/>
+          <w:sz w:val="21"/>
+          <w:szCs w:val="21"/>
+        </w:rPr>
+        <w:t xml:space="preserve"> The same goes for our analysis of latitude against cloudiness and for latitude against wind speed: no specific correlation.</w:t>
       </w:r>
     </w:p>
     <w:p>
       <w:pPr>
-        <w:pStyle w:val="NormalWeb"/>
-        <w:shd w:val="clear" w:color="auto" w:fill="FFFFFF"/>
-        <w:spacing w:before="240" w:beforeAutospacing="0" w:after="0" w:afterAutospacing="0"/>
-        <w:jc w:val="both"/>
-        <w:rPr>
-          <w:rFonts w:ascii="Helvetica" w:hAnsi="Helvetica" w:cs="Helvetica"/>
-          <w:color w:val="000000"/>
-          <w:sz w:val="21"/>
-          <w:szCs w:val="21"/>
+        <w:rPr>
+          <w:rFonts w:cstheme="minorHAnsi"/>
         </w:rPr>
       </w:pPr>
-      <w:r>
-        <w:rPr>
-          <w:rFonts w:ascii="Helvetica" w:hAnsi="Helvetica" w:cs="Helvetica"/>
-          <w:color w:val="000000"/>
-          <w:sz w:val="21"/>
-          <w:szCs w:val="21"/>
-        </w:rPr>
-        <w:t xml:space="preserve">The result reveals no </w:t>
-      </w:r>
-      <w:proofErr w:type="gramStart"/>
-      <w:r>
-        <w:rPr>
-          <w:rFonts w:ascii="Helvetica" w:hAnsi="Helvetica" w:cs="Helvetica"/>
-          <w:color w:val="000000"/>
-          <w:sz w:val="21"/>
-          <w:szCs w:val="21"/>
-        </w:rPr>
-        <w:t>particular correlation</w:t>
-      </w:r>
-      <w:proofErr w:type="gramEnd"/>
-      <w:r>
-        <w:rPr>
-          <w:rFonts w:ascii="Helvetica" w:hAnsi="Helvetica" w:cs="Helvetica"/>
-          <w:color w:val="000000"/>
-          <w:sz w:val="21"/>
-          <w:szCs w:val="21"/>
-        </w:rPr>
-        <w:t xml:space="preserve"> between humidity and latitude.</w:t>
-      </w:r>
     </w:p>
-    <w:p/>
-    <w:p>
-      <w:pPr>
-        <w:pStyle w:val="Heading3"/>
-        <w:shd w:val="clear" w:color="auto" w:fill="FFFFFF"/>
-        <w:spacing w:before="0" w:beforeAutospacing="0" w:after="0" w:afterAutospacing="0"/>
-        <w:rPr>
-          <w:rFonts w:ascii="Helvetica" w:hAnsi="Helvetica" w:cs="Helvetica"/>
-          <w:color w:val="000000"/>
-        </w:rPr>
-      </w:pPr>
-      <w:r>
-        <w:rPr>
-          <w:rFonts w:ascii="Helvetica" w:hAnsi="Helvetica" w:cs="Helvetica"/>
-          <w:color w:val="000000"/>
-        </w:rPr>
-        <w:t>Latitude vs Cloudiness Scatter Plot Insights</w:t>
-      </w:r>
-    </w:p>
-    <w:p>
-      <w:pPr>
-        <w:pStyle w:val="NormalWeb"/>
-        <w:shd w:val="clear" w:color="auto" w:fill="FFFFFF"/>
-        <w:spacing w:before="240" w:beforeAutospacing="0" w:after="0" w:afterAutospacing="0"/>
-        <w:jc w:val="both"/>
-        <w:rPr>
-          <w:rFonts w:ascii="Helvetica" w:hAnsi="Helvetica" w:cs="Helvetica"/>
-          <w:color w:val="000000"/>
-          <w:sz w:val="21"/>
-          <w:szCs w:val="21"/>
-        </w:rPr>
-      </w:pPr>
-      <w:r>
-        <w:rPr>
-          <w:rFonts w:ascii="Helvetica" w:hAnsi="Helvetica" w:cs="Helvetica"/>
-          <w:color w:val="000000"/>
-          <w:sz w:val="21"/>
-          <w:szCs w:val="21"/>
-        </w:rPr>
-        <w:t>The scatter plot maps cities' cloudiness percent against their latitude. Cities selected randomly.</w:t>
-      </w:r>
-    </w:p>
-    <w:p>
-      <w:pPr>
-        <w:pStyle w:val="NormalWeb"/>
-        <w:shd w:val="clear" w:color="auto" w:fill="FFFFFF"/>
-        <w:spacing w:before="240" w:beforeAutospacing="0" w:after="0" w:afterAutospacing="0"/>
-        <w:jc w:val="both"/>
-        <w:rPr>
-          <w:rFonts w:ascii="Helvetica" w:hAnsi="Helvetica" w:cs="Helvetica"/>
-          <w:color w:val="000000"/>
-          <w:sz w:val="21"/>
-          <w:szCs w:val="21"/>
-        </w:rPr>
-      </w:pPr>
-      <w:r>
-        <w:rPr>
-          <w:rFonts w:ascii="Helvetica" w:hAnsi="Helvetica" w:cs="Helvetica"/>
-          <w:color w:val="000000"/>
-          <w:sz w:val="21"/>
-          <w:szCs w:val="21"/>
-        </w:rPr>
-        <w:t xml:space="preserve">The result reveals no </w:t>
-      </w:r>
-      <w:proofErr w:type="gramStart"/>
-      <w:r>
-        <w:rPr>
-          <w:rFonts w:ascii="Helvetica" w:hAnsi="Helvetica" w:cs="Helvetica"/>
-          <w:color w:val="000000"/>
-          <w:sz w:val="21"/>
-          <w:szCs w:val="21"/>
-        </w:rPr>
-        <w:t>particular correlation</w:t>
-      </w:r>
-      <w:proofErr w:type="gramEnd"/>
-      <w:r>
-        <w:rPr>
-          <w:rFonts w:ascii="Helvetica" w:hAnsi="Helvetica" w:cs="Helvetica"/>
-          <w:color w:val="000000"/>
-          <w:sz w:val="21"/>
-          <w:szCs w:val="21"/>
-        </w:rPr>
-        <w:t xml:space="preserve"> between cloudiness and latitude. There may however be a slight bias towards round cloudiness percentages, given the groupings near each 10s line (ex: 40% cloudiness).</w:t>
-      </w:r>
-    </w:p>
-    <w:p/>
-    <w:p>
-      <w:pPr>
-        <w:pStyle w:val="Heading3"/>
-        <w:shd w:val="clear" w:color="auto" w:fill="FFFFFF"/>
-        <w:spacing w:before="0" w:beforeAutospacing="0" w:after="0" w:afterAutospacing="0"/>
-        <w:rPr>
-          <w:rFonts w:ascii="Helvetica" w:hAnsi="Helvetica" w:cs="Helvetica"/>
-          <w:color w:val="000000"/>
-        </w:rPr>
-      </w:pPr>
-      <w:r>
-        <w:rPr>
-          <w:rFonts w:ascii="Helvetica" w:hAnsi="Helvetica" w:cs="Helvetica"/>
-          <w:color w:val="000000"/>
-        </w:rPr>
-        <w:t>Latitude vs Wind Speed Scatter Plot Insights</w:t>
-      </w:r>
-    </w:p>
-    <w:p>
-      <w:pPr>
-        <w:pStyle w:val="NormalWeb"/>
-        <w:shd w:val="clear" w:color="auto" w:fill="FFFFFF"/>
-        <w:spacing w:before="240" w:beforeAutospacing="0" w:after="0" w:afterAutospacing="0"/>
-        <w:jc w:val="both"/>
-        <w:rPr>
-          <w:rFonts w:ascii="Helvetica" w:hAnsi="Helvetica" w:cs="Helvetica"/>
-          <w:color w:val="000000"/>
-          <w:sz w:val="21"/>
-          <w:szCs w:val="21"/>
-        </w:rPr>
-      </w:pPr>
-      <w:r>
-        <w:rPr>
-          <w:rFonts w:ascii="Helvetica" w:hAnsi="Helvetica" w:cs="Helvetica"/>
-          <w:color w:val="000000"/>
-          <w:sz w:val="21"/>
-          <w:szCs w:val="21"/>
-        </w:rPr>
-        <w:t>The scatter plot maps cities' wind speed against their latitude. Cities selected randomly.</w:t>
-      </w:r>
-    </w:p>
-    <w:p>
-      <w:pPr>
-        <w:pStyle w:val="NormalWeb"/>
-        <w:shd w:val="clear" w:color="auto" w:fill="FFFFFF"/>
-        <w:spacing w:before="240" w:beforeAutospacing="0" w:after="0" w:afterAutospacing="0"/>
-        <w:jc w:val="both"/>
-        <w:rPr>
-          <w:rFonts w:ascii="Helvetica" w:hAnsi="Helvetica" w:cs="Helvetica"/>
-          <w:color w:val="000000"/>
-          <w:sz w:val="21"/>
-          <w:szCs w:val="21"/>
-        </w:rPr>
-      </w:pPr>
-      <w:r>
-        <w:rPr>
-          <w:rFonts w:ascii="Helvetica" w:hAnsi="Helvetica" w:cs="Helvetica"/>
-          <w:color w:val="000000"/>
-          <w:sz w:val="21"/>
-          <w:szCs w:val="21"/>
-        </w:rPr>
-        <w:t xml:space="preserve">The result reveals no </w:t>
-      </w:r>
-      <w:proofErr w:type="gramStart"/>
-      <w:r>
-        <w:rPr>
-          <w:rFonts w:ascii="Helvetica" w:hAnsi="Helvetica" w:cs="Helvetica"/>
-          <w:color w:val="000000"/>
-          <w:sz w:val="21"/>
-          <w:szCs w:val="21"/>
-        </w:rPr>
-        <w:t>particular correlation</w:t>
-      </w:r>
-      <w:proofErr w:type="gramEnd"/>
-      <w:r>
-        <w:rPr>
-          <w:rFonts w:ascii="Helvetica" w:hAnsi="Helvetica" w:cs="Helvetica"/>
-          <w:color w:val="000000"/>
-          <w:sz w:val="21"/>
-          <w:szCs w:val="21"/>
-        </w:rPr>
-        <w:t xml:space="preserve"> between wind speed and latitude.</w:t>
-      </w:r>
-    </w:p>
-    <w:p/>
-    <w:p>
-      <w:pPr>
-        <w:pStyle w:val="Heading3"/>
-        <w:shd w:val="clear" w:color="auto" w:fill="FFFFFF"/>
-        <w:spacing w:before="0" w:beforeAutospacing="0" w:after="0" w:afterAutospacing="0"/>
-        <w:rPr>
-          <w:rFonts w:ascii="Helvetica" w:hAnsi="Helvetica" w:cs="Helvetica"/>
-          <w:color w:val="000000"/>
-        </w:rPr>
-      </w:pPr>
-      <w:r>
-        <w:rPr>
-          <w:rFonts w:ascii="Helvetica" w:hAnsi="Helvetica" w:cs="Helvetica"/>
-          <w:color w:val="000000"/>
-        </w:rPr>
-        <w:t>North/South Latitude vs TEMPERATURE Linear Regression Insights</w:t>
-      </w:r>
-    </w:p>
-    <w:p>
-      <w:pPr>
-        <w:pStyle w:val="NormalWeb"/>
-        <w:shd w:val="clear" w:color="auto" w:fill="FFFFFF"/>
-        <w:spacing w:before="240" w:beforeAutospacing="0" w:after="0" w:afterAutospacing="0"/>
-        <w:jc w:val="both"/>
-        <w:rPr>
-          <w:rFonts w:ascii="Helvetica" w:hAnsi="Helvetica" w:cs="Helvetica"/>
-          <w:color w:val="000000"/>
-          <w:sz w:val="21"/>
-          <w:szCs w:val="21"/>
-        </w:rPr>
-      </w:pPr>
-      <w:r>
-        <w:rPr>
-          <w:rFonts w:ascii="Helvetica" w:hAnsi="Helvetica" w:cs="Helvetica"/>
-          <w:color w:val="000000"/>
-          <w:sz w:val="21"/>
-          <w:szCs w:val="21"/>
-        </w:rPr>
-        <w:t>The scatter plot maps Northern and Southern cities' temperature against their latitude. Cities selected randomly.</w:t>
-      </w:r>
-    </w:p>
-    <w:p>
-      <w:pPr>
-        <w:pStyle w:val="NormalWeb"/>
-        <w:shd w:val="clear" w:color="auto" w:fill="FFFFFF"/>
-        <w:spacing w:before="240" w:beforeAutospacing="0" w:after="0" w:afterAutospacing="0"/>
-        <w:jc w:val="both"/>
-        <w:rPr>
-          <w:rFonts w:ascii="Helvetica" w:hAnsi="Helvetica" w:cs="Helvetica"/>
-          <w:color w:val="000000"/>
-          <w:sz w:val="21"/>
-          <w:szCs w:val="21"/>
-        </w:rPr>
-      </w:pPr>
-      <w:r>
-        <w:rPr>
-          <w:rFonts w:ascii="Helvetica" w:hAnsi="Helvetica" w:cs="Helvetica"/>
-          <w:color w:val="000000"/>
-          <w:sz w:val="21"/>
-          <w:szCs w:val="21"/>
-        </w:rPr>
-        <w:t>The result reveals a strong correlation between distance from the equator temperature. The closer to the equator, the higher the temperature.</w:t>
-      </w:r>
-    </w:p>
-    <w:p/>
-    <w:p>
-      <w:pPr>
-        <w:pStyle w:val="Heading3"/>
-        <w:shd w:val="clear" w:color="auto" w:fill="FFFFFF"/>
-        <w:spacing w:before="0" w:beforeAutospacing="0" w:after="0" w:afterAutospacing="0"/>
-        <w:rPr>
-          <w:rFonts w:ascii="Helvetica" w:hAnsi="Helvetica" w:cs="Helvetica"/>
-          <w:color w:val="000000"/>
-        </w:rPr>
-      </w:pPr>
-      <w:r>
-        <w:rPr>
-          <w:rFonts w:ascii="Helvetica" w:hAnsi="Helvetica" w:cs="Helvetica"/>
-          <w:color w:val="000000"/>
-        </w:rPr>
-        <w:t>North/South Latitude vs HUMIDITY Linear Regression Insights</w:t>
-      </w:r>
-    </w:p>
-    <w:p>
-      <w:pPr>
-        <w:pStyle w:val="NormalWeb"/>
-        <w:shd w:val="clear" w:color="auto" w:fill="FFFFFF"/>
-        <w:spacing w:before="240" w:beforeAutospacing="0" w:after="0" w:afterAutospacing="0"/>
-        <w:jc w:val="both"/>
-        <w:rPr>
-          <w:rFonts w:ascii="Helvetica" w:hAnsi="Helvetica" w:cs="Helvetica"/>
-          <w:color w:val="000000"/>
-          <w:sz w:val="21"/>
-          <w:szCs w:val="21"/>
-        </w:rPr>
-      </w:pPr>
-      <w:r>
-        <w:rPr>
-          <w:rFonts w:ascii="Helvetica" w:hAnsi="Helvetica" w:cs="Helvetica"/>
-          <w:color w:val="000000"/>
-          <w:sz w:val="21"/>
-          <w:szCs w:val="21"/>
-        </w:rPr>
-        <w:t>The scatter plot maps Northern and Southern cities' humidity against their latitude. Cities selected randomly.</w:t>
-      </w:r>
-    </w:p>
-    <w:p>
-      <w:pPr>
-        <w:pStyle w:val="NormalWeb"/>
-        <w:shd w:val="clear" w:color="auto" w:fill="FFFFFF"/>
-        <w:spacing w:before="240" w:beforeAutospacing="0" w:after="0" w:afterAutospacing="0"/>
-        <w:jc w:val="both"/>
-        <w:rPr>
-          <w:rFonts w:ascii="Helvetica" w:hAnsi="Helvetica" w:cs="Helvetica"/>
-          <w:color w:val="000000"/>
-          <w:sz w:val="21"/>
-          <w:szCs w:val="21"/>
-        </w:rPr>
-      </w:pPr>
-      <w:r>
-        <w:rPr>
-          <w:rFonts w:ascii="Helvetica" w:hAnsi="Helvetica" w:cs="Helvetica"/>
-          <w:color w:val="000000"/>
-          <w:sz w:val="21"/>
-          <w:szCs w:val="21"/>
-        </w:rPr>
-        <w:t>The result reveals no correlation between latitude and humidity.</w:t>
-      </w:r>
-    </w:p>
-    <w:p/>
-    <w:p>
-      <w:pPr>
-        <w:pStyle w:val="Heading3"/>
-        <w:shd w:val="clear" w:color="auto" w:fill="FFFFFF"/>
-        <w:spacing w:before="0" w:beforeAutospacing="0" w:after="0" w:afterAutospacing="0"/>
-        <w:rPr>
-          <w:rFonts w:ascii="Helvetica" w:hAnsi="Helvetica" w:cs="Helvetica"/>
-          <w:color w:val="000000"/>
-        </w:rPr>
-      </w:pPr>
-      <w:r>
-        <w:rPr>
-          <w:rFonts w:ascii="Helvetica" w:hAnsi="Helvetica" w:cs="Helvetica"/>
-          <w:color w:val="000000"/>
-        </w:rPr>
-        <w:t>North/South Latitude vs CLOUDINESS Linear Regression Insights</w:t>
-      </w:r>
-    </w:p>
-    <w:p>
-      <w:pPr>
-        <w:pStyle w:val="NormalWeb"/>
-        <w:shd w:val="clear" w:color="auto" w:fill="FFFFFF"/>
-        <w:spacing w:before="240" w:beforeAutospacing="0" w:after="0" w:afterAutospacing="0"/>
-        <w:jc w:val="both"/>
-        <w:rPr>
-          <w:rFonts w:ascii="Helvetica" w:hAnsi="Helvetica" w:cs="Helvetica"/>
-          <w:color w:val="000000"/>
-          <w:sz w:val="21"/>
-          <w:szCs w:val="21"/>
-        </w:rPr>
-      </w:pPr>
-      <w:r>
-        <w:rPr>
-          <w:rFonts w:ascii="Helvetica" w:hAnsi="Helvetica" w:cs="Helvetica"/>
-          <w:color w:val="000000"/>
-          <w:sz w:val="21"/>
-          <w:szCs w:val="21"/>
-        </w:rPr>
-        <w:t>The scatter plot maps Northern and Southern cities' cloudiness against their latitude. Cities selected randomly.</w:t>
-      </w:r>
-    </w:p>
-    <w:p>
-      <w:pPr>
-        <w:pStyle w:val="NormalWeb"/>
-        <w:shd w:val="clear" w:color="auto" w:fill="FFFFFF"/>
-        <w:spacing w:before="240" w:beforeAutospacing="0" w:after="0" w:afterAutospacing="0"/>
-        <w:jc w:val="both"/>
-        <w:rPr>
-          <w:rFonts w:ascii="Helvetica" w:hAnsi="Helvetica" w:cs="Helvetica"/>
-          <w:color w:val="000000"/>
-          <w:sz w:val="21"/>
-          <w:szCs w:val="21"/>
-        </w:rPr>
-      </w:pPr>
-      <w:r>
-        <w:rPr>
-          <w:rFonts w:ascii="Helvetica" w:hAnsi="Helvetica" w:cs="Helvetica"/>
-          <w:color w:val="000000"/>
-          <w:sz w:val="21"/>
-          <w:szCs w:val="21"/>
-        </w:rPr>
-        <w:lastRenderedPageBreak/>
-        <w:t>The result reveals no correlation between latitude and cloudiness.</w:t>
-      </w:r>
-    </w:p>
-    <w:p/>
-    <w:p>
-      <w:pPr>
-        <w:pStyle w:val="Heading3"/>
-        <w:shd w:val="clear" w:color="auto" w:fill="FFFFFF"/>
-        <w:spacing w:before="0" w:beforeAutospacing="0" w:after="0" w:afterAutospacing="0"/>
-        <w:rPr>
-          <w:rFonts w:ascii="Helvetica" w:hAnsi="Helvetica" w:cs="Helvetica"/>
-          <w:color w:val="000000"/>
-        </w:rPr>
-      </w:pPr>
-      <w:r>
-        <w:rPr>
-          <w:rFonts w:ascii="Helvetica" w:hAnsi="Helvetica" w:cs="Helvetica"/>
-          <w:color w:val="000000"/>
-        </w:rPr>
-        <w:t>North/South Latitude vs WIND SPEED Linear Regression Insights</w:t>
-      </w:r>
-    </w:p>
-    <w:p>
-      <w:pPr>
-        <w:pStyle w:val="NormalWeb"/>
-        <w:shd w:val="clear" w:color="auto" w:fill="FFFFFF"/>
-        <w:spacing w:before="240" w:beforeAutospacing="0" w:after="0" w:afterAutospacing="0"/>
-        <w:jc w:val="both"/>
-        <w:rPr>
-          <w:rFonts w:ascii="Helvetica" w:hAnsi="Helvetica" w:cs="Helvetica"/>
-          <w:color w:val="000000"/>
-          <w:sz w:val="21"/>
-          <w:szCs w:val="21"/>
-        </w:rPr>
-      </w:pPr>
-      <w:r>
-        <w:rPr>
-          <w:rFonts w:ascii="Helvetica" w:hAnsi="Helvetica" w:cs="Helvetica"/>
-          <w:color w:val="000000"/>
-          <w:sz w:val="21"/>
-          <w:szCs w:val="21"/>
-        </w:rPr>
-        <w:t>The scatter plot maps Northern and Southern cities' wind speed against their latitude. Cities selected randomly.</w:t>
-      </w:r>
-    </w:p>
-    <w:p>
-      <w:pPr>
-        <w:pStyle w:val="NormalWeb"/>
-        <w:shd w:val="clear" w:color="auto" w:fill="FFFFFF"/>
-        <w:spacing w:before="240" w:beforeAutospacing="0" w:after="0" w:afterAutospacing="0"/>
-        <w:jc w:val="both"/>
-        <w:rPr>
-          <w:rFonts w:ascii="Helvetica" w:hAnsi="Helvetica" w:cs="Helvetica"/>
-          <w:color w:val="000000"/>
-          <w:sz w:val="21"/>
-          <w:szCs w:val="21"/>
-        </w:rPr>
-      </w:pPr>
-      <w:r>
-        <w:rPr>
-          <w:rFonts w:ascii="Helvetica" w:hAnsi="Helvetica" w:cs="Helvetica"/>
-          <w:color w:val="000000"/>
-          <w:sz w:val="21"/>
-          <w:szCs w:val="21"/>
-        </w:rPr>
-        <w:t>The result reveals no correlation between latitude and wind speed.</w:t>
-      </w:r>
-    </w:p>
-    <w:p/>
     <w:sectPr>
       <w:pgSz w:w="12240" w:h="15840"/>
       <w:pgMar w:top="1440" w:right="1440" w:bottom="1440" w:left="1440" w:header="720" w:footer="720" w:gutter="0"/>

</xml_diff>